<commit_message>
create migration, seed, factory account
</commit_message>
<xml_diff>
--- a/doc/create-file.docx
+++ b/doc/create-file.docx
@@ -25,8 +25,6 @@
       </w:r>
       <w:r>
         <w:tab/>
-      </w:r>
-      <w:r>
         <w:t xml:space="preserve"> create file in controller image</w:t>
       </w:r>
     </w:p>
@@ -36,7 +34,7 @@
           <w:noProof/>
         </w:rPr>
         <w:drawing>
-          <wp:inline distT="0" distB="0" distL="0" distR="0">
+          <wp:inline distT="0" distB="0" distL="0" distR="0" wp14:anchorId="77ECDCD6" wp14:editId="54E0FB65">
             <wp:extent cx="2911092" cy="1729890"/>
             <wp:effectExtent l="0" t="0" r="3810" b="3810"/>
             <wp:docPr id="1" name="Picture 1" descr="A screenshot of a cell phone&#10;&#10;Description automatically generated"/>
@@ -77,6 +75,233 @@
           </wp:inline>
         </w:drawing>
       </w:r>
+    </w:p>
+    <w:p>
+      <w:pPr>
+        <w:pStyle w:val="ListParagraph"/>
+        <w:numPr>
+          <w:ilvl w:val="0"/>
+          <w:numId w:val="1"/>
+        </w:numPr>
+      </w:pPr>
+      <w:r>
+        <w:t>php artisan make:seeder CountryTableSeeder</w:t>
+      </w:r>
+    </w:p>
+    <w:p>
+      <w:pPr>
+        <w:pStyle w:val="ListParagraph"/>
+      </w:pPr>
+      <w:r>
+        <w:t xml:space="preserve">create file seeder </w:t>
+      </w:r>
+    </w:p>
+    <w:p>
+      <w:pPr>
+        <w:pStyle w:val="ListParagraph"/>
+      </w:pPr>
+      <w:r>
+        <w:rPr>
+          <w:noProof/>
+        </w:rPr>
+        <w:drawing>
+          <wp:inline distT="0" distB="0" distL="0" distR="0" wp14:anchorId="38248ED8" wp14:editId="328533B6">
+            <wp:extent cx="2941575" cy="845893"/>
+            <wp:effectExtent l="0" t="0" r="0" b="0"/>
+            <wp:docPr id="2" name="Picture 2"/>
+            <wp:cNvGraphicFramePr>
+              <a:graphicFrameLocks xmlns:a="http://schemas.openxmlformats.org/drawingml/2006/main" noChangeAspect="1"/>
+            </wp:cNvGraphicFramePr>
+            <a:graphic xmlns:a="http://schemas.openxmlformats.org/drawingml/2006/main">
+              <a:graphicData uri="http://schemas.openxmlformats.org/drawingml/2006/picture">
+                <pic:pic xmlns:pic="http://schemas.openxmlformats.org/drawingml/2006/picture">
+                  <pic:nvPicPr>
+                    <pic:cNvPr id="2" name="Untitled.png"/>
+                    <pic:cNvPicPr/>
+                  </pic:nvPicPr>
+                  <pic:blipFill>
+                    <a:blip r:embed="rId6">
+                      <a:extLst>
+                        <a:ext uri="{28A0092B-C50C-407E-A947-70E740481C1C}">
+                          <a14:useLocalDpi xmlns:a14="http://schemas.microsoft.com/office/drawing/2010/main" val="0"/>
+                        </a:ext>
+                      </a:extLst>
+                    </a:blip>
+                    <a:stretch>
+                      <a:fillRect/>
+                    </a:stretch>
+                  </pic:blipFill>
+                  <pic:spPr>
+                    <a:xfrm>
+                      <a:off x="0" y="0"/>
+                      <a:ext cx="2941575" cy="845893"/>
+                    </a:xfrm>
+                    <a:prstGeom prst="rect">
+                      <a:avLst/>
+                    </a:prstGeom>
+                  </pic:spPr>
+                </pic:pic>
+              </a:graphicData>
+            </a:graphic>
+          </wp:inline>
+        </w:drawing>
+      </w:r>
+    </w:p>
+    <w:p>
+      <w:pPr>
+        <w:pStyle w:val="ListParagraph"/>
+      </w:pPr>
+    </w:p>
+    <w:p>
+      <w:pPr>
+        <w:pStyle w:val="ListParagraph"/>
+        <w:numPr>
+          <w:ilvl w:val="0"/>
+          <w:numId w:val="1"/>
+        </w:numPr>
+      </w:pPr>
+      <w:r>
+        <w:t>php artisan make:migration create_table_banking --create=banking</w:t>
+      </w:r>
+    </w:p>
+    <w:p>
+      <w:pPr>
+        <w:pStyle w:val="ListParagraph"/>
+      </w:pPr>
+      <w:r>
+        <w:t xml:space="preserve">create file migration </w:t>
+      </w:r>
+    </w:p>
+    <w:p>
+      <w:pPr>
+        <w:pStyle w:val="ListParagraph"/>
+      </w:pPr>
+      <w:r>
+        <w:rPr>
+          <w:noProof/>
+        </w:rPr>
+        <w:drawing>
+          <wp:inline distT="0" distB="0" distL="0" distR="0" wp14:anchorId="1FBFB3B5" wp14:editId="02F83C47">
+            <wp:extent cx="3932261" cy="1021168"/>
+            <wp:effectExtent l="0" t="0" r="0" b="7620"/>
+            <wp:docPr id="3" name="Picture 3" descr="A picture containing screenshot&#10;&#10;Description automatically generated"/>
+            <wp:cNvGraphicFramePr>
+              <a:graphicFrameLocks xmlns:a="http://schemas.openxmlformats.org/drawingml/2006/main" noChangeAspect="1"/>
+            </wp:cNvGraphicFramePr>
+            <a:graphic xmlns:a="http://schemas.openxmlformats.org/drawingml/2006/main">
+              <a:graphicData uri="http://schemas.openxmlformats.org/drawingml/2006/picture">
+                <pic:pic xmlns:pic="http://schemas.openxmlformats.org/drawingml/2006/picture">
+                  <pic:nvPicPr>
+                    <pic:cNvPr id="3" name="Untitled.png"/>
+                    <pic:cNvPicPr/>
+                  </pic:nvPicPr>
+                  <pic:blipFill>
+                    <a:blip r:embed="rId7">
+                      <a:extLst>
+                        <a:ext uri="{28A0092B-C50C-407E-A947-70E740481C1C}">
+                          <a14:useLocalDpi xmlns:a14="http://schemas.microsoft.com/office/drawing/2010/main" val="0"/>
+                        </a:ext>
+                      </a:extLst>
+                    </a:blip>
+                    <a:stretch>
+                      <a:fillRect/>
+                    </a:stretch>
+                  </pic:blipFill>
+                  <pic:spPr>
+                    <a:xfrm>
+                      <a:off x="0" y="0"/>
+                      <a:ext cx="3932261" cy="1021168"/>
+                    </a:xfrm>
+                    <a:prstGeom prst="rect">
+                      <a:avLst/>
+                    </a:prstGeom>
+                  </pic:spPr>
+                </pic:pic>
+              </a:graphicData>
+            </a:graphic>
+          </wp:inline>
+        </w:drawing>
+      </w:r>
+    </w:p>
+    <w:p>
+      <w:pPr>
+        <w:pStyle w:val="ListParagraph"/>
+        <w:numPr>
+          <w:ilvl w:val="0"/>
+          <w:numId w:val="1"/>
+        </w:numPr>
+      </w:pPr>
+      <w:r>
+        <w:t>php artisan make:factory CustomerFactory --model="App\Customer"</w:t>
+      </w:r>
+    </w:p>
+    <w:p>
+      <w:pPr>
+        <w:pStyle w:val="ListParagraph"/>
+      </w:pPr>
+      <w:r>
+        <w:t>create file factory</w:t>
+      </w:r>
+    </w:p>
+    <w:p>
+      <w:pPr>
+        <w:pStyle w:val="ListParagraph"/>
+      </w:pPr>
+      <w:r>
+        <w:rPr>
+          <w:noProof/>
+        </w:rPr>
+        <w:drawing>
+          <wp:inline distT="0" distB="0" distL="0" distR="0" wp14:anchorId="64802E5D" wp14:editId="70FA698E">
+            <wp:extent cx="2987299" cy="1044030"/>
+            <wp:effectExtent l="0" t="0" r="3810" b="3810"/>
+            <wp:docPr id="4" name="Picture 4" descr="A screenshot of a cell phone&#10;&#10;Description automatically generated"/>
+            <wp:cNvGraphicFramePr>
+              <a:graphicFrameLocks xmlns:a="http://schemas.openxmlformats.org/drawingml/2006/main" noChangeAspect="1"/>
+            </wp:cNvGraphicFramePr>
+            <a:graphic xmlns:a="http://schemas.openxmlformats.org/drawingml/2006/main">
+              <a:graphicData uri="http://schemas.openxmlformats.org/drawingml/2006/picture">
+                <pic:pic xmlns:pic="http://schemas.openxmlformats.org/drawingml/2006/picture">
+                  <pic:nvPicPr>
+                    <pic:cNvPr id="4" name="Untitled.png"/>
+                    <pic:cNvPicPr/>
+                  </pic:nvPicPr>
+                  <pic:blipFill>
+                    <a:blip r:embed="rId8">
+                      <a:extLst>
+                        <a:ext uri="{28A0092B-C50C-407E-A947-70E740481C1C}">
+                          <a14:useLocalDpi xmlns:a14="http://schemas.microsoft.com/office/drawing/2010/main" val="0"/>
+                        </a:ext>
+                      </a:extLst>
+                    </a:blip>
+                    <a:stretch>
+                      <a:fillRect/>
+                    </a:stretch>
+                  </pic:blipFill>
+                  <pic:spPr>
+                    <a:xfrm>
+                      <a:off x="0" y="0"/>
+                      <a:ext cx="2987299" cy="1044030"/>
+                    </a:xfrm>
+                    <a:prstGeom prst="rect">
+                      <a:avLst/>
+                    </a:prstGeom>
+                  </pic:spPr>
+                </pic:pic>
+              </a:graphicData>
+            </a:graphic>
+          </wp:inline>
+        </w:drawing>
+      </w:r>
+    </w:p>
+    <w:p>
+      <w:pPr>
+        <w:pStyle w:val="ListParagraph"/>
+        <w:numPr>
+          <w:ilvl w:val="0"/>
+          <w:numId w:val="1"/>
+        </w:numPr>
+      </w:pPr>
       <w:bookmarkStart w:id="0" w:name="_GoBack"/>
       <w:bookmarkEnd w:id="0"/>
     </w:p>
@@ -333,6 +558,7 @@
     <w:lsdException w:name="HTML Sample" w:semiHidden="1" w:unhideWhenUsed="1"/>
     <w:lsdException w:name="HTML Typewriter" w:semiHidden="1" w:unhideWhenUsed="1"/>
     <w:lsdException w:name="HTML Variable" w:semiHidden="1" w:unhideWhenUsed="1"/>
+    <w:lsdException w:name="Normal Table" w:semiHidden="1" w:unhideWhenUsed="1"/>
     <w:lsdException w:name="annotation subject" w:semiHidden="1" w:unhideWhenUsed="1"/>
     <w:lsdException w:name="No List" w:semiHidden="1" w:unhideWhenUsed="1"/>
     <w:lsdException w:name="Outline List 1" w:semiHidden="1" w:unhideWhenUsed="1"/>
@@ -379,8 +605,10 @@
     <w:lsdException w:name="Table Subtle 2" w:semiHidden="1" w:unhideWhenUsed="1"/>
     <w:lsdException w:name="Table Web 1" w:semiHidden="1" w:unhideWhenUsed="1"/>
     <w:lsdException w:name="Table Web 2" w:semiHidden="1" w:unhideWhenUsed="1"/>
+    <w:lsdException w:name="Table Web 3" w:semiHidden="1" w:unhideWhenUsed="1"/>
     <w:lsdException w:name="Balloon Text" w:semiHidden="1" w:unhideWhenUsed="1"/>
     <w:lsdException w:name="Table Grid" w:uiPriority="39"/>
+    <w:lsdException w:name="Table Theme" w:semiHidden="1" w:unhideWhenUsed="1"/>
     <w:lsdException w:name="Placeholder Text" w:semiHidden="1"/>
     <w:lsdException w:name="No Spacing" w:uiPriority="1" w:qFormat="1"/>
     <w:lsdException w:name="Light Shading" w:uiPriority="60"/>

</xml_diff>

<commit_message>
add sidebar, navbar, lib
</commit_message>
<xml_diff>
--- a/doc/create-file.docx
+++ b/doc/create-file.docx
@@ -302,8 +302,73 @@
           <w:numId w:val="1"/>
         </w:numPr>
       </w:pPr>
+      <w:r>
+        <w:rPr>
+          <w:color w:val="FF6600"/>
+          <w:sz w:val="28"/>
+          <w:szCs w:val="28"/>
+          <w:shd w:val="clear" w:color="auto" w:fill="FFFFFF"/>
+        </w:rPr>
+        <w:t>php artisan make:middleware RoleMiddleware</w:t>
+      </w:r>
+    </w:p>
+    <w:p>
+      <w:pPr>
+        <w:pStyle w:val="ListParagraph"/>
+        <w:rPr>
+          <w:color w:val="FF6600"/>
+          <w:sz w:val="28"/>
+          <w:szCs w:val="28"/>
+          <w:shd w:val="clear" w:color="auto" w:fill="FFFFFF"/>
+        </w:rPr>
+      </w:pPr>
+      <w:r>
+        <w:rPr>
+          <w:color w:val="FF6600"/>
+          <w:sz w:val="28"/>
+          <w:szCs w:val="28"/>
+          <w:shd w:val="clear" w:color="auto" w:fill="FFFFFF"/>
+        </w:rPr>
+        <w:t>create file middleware</w:t>
+      </w:r>
+    </w:p>
+    <w:p>
+      <w:pPr>
+        <w:pStyle w:val="ListParagraph"/>
+      </w:pPr>
+      <w:r>
+        <w:rPr>
+          <w:color w:val="FF6600"/>
+          <w:sz w:val="28"/>
+          <w:szCs w:val="28"/>
+          <w:shd w:val="clear" w:color="auto" w:fill="FFFFFF"/>
+        </w:rPr>
+        <w:t xml:space="preserve">in folder </w:t>
+      </w:r>
+      <w:r>
+        <w:rPr>
+          <w:rStyle w:val="Strong"/>
+          <w:color w:val="111111"/>
+          <w:sz w:val="28"/>
+          <w:szCs w:val="28"/>
+          <w:bdr w:val="none" w:sz="0" w:space="0" w:color="auto" w:frame="1"/>
+          <w:shd w:val="clear" w:color="auto" w:fill="FFFFFF"/>
+        </w:rPr>
+        <w:t>app/Http/Middleware</w:t>
+      </w:r>
       <w:bookmarkStart w:id="0" w:name="_GoBack"/>
       <w:bookmarkEnd w:id="0"/>
+      <w:r>
+        <w:rPr>
+          <w:rStyle w:val="Strong"/>
+          <w:color w:val="111111"/>
+          <w:sz w:val="28"/>
+          <w:szCs w:val="28"/>
+          <w:bdr w:val="none" w:sz="0" w:space="0" w:color="auto" w:frame="1"/>
+          <w:shd w:val="clear" w:color="auto" w:fill="FFFFFF"/>
+        </w:rPr>
+        <w:t>/RoleMiddleware.php.</w:t>
+      </w:r>
     </w:p>
     <w:sectPr>
       <w:pgSz w:w="12240" w:h="15840"/>
@@ -872,6 +937,17 @@
       <w:contextualSpacing/>
     </w:pPr>
   </w:style>
+  <w:style w:type="character" w:styleId="Strong">
+    <w:name w:val="Strong"/>
+    <w:basedOn w:val="DefaultParagraphFont"/>
+    <w:uiPriority w:val="22"/>
+    <w:qFormat/>
+    <w:rsid w:val="00A74020"/>
+    <w:rPr>
+      <w:b/>
+      <w:bCs/>
+    </w:rPr>
+  </w:style>
 </w:styles>
 </file>
 

</xml_diff>